<commit_message>
hope this doesnt break
</commit_message>
<xml_diff>
--- a/Kerntaak 1/WP 1.1/Hernieuwde opdracht.docx
+++ b/Kerntaak 1/WP 1.1/Hernieuwde opdracht.docx
@@ -160,7 +160,7 @@
         <w:pStyle w:val="NoSpacing"/>
         <w:rPr>
           <w:sz w:val="28"/>
-          <w:lang w:val="en-GB"/>
+          <w:lang w:val="nl-NL"/>
         </w:rPr>
       </w:pPr>
       <w:r>
@@ -189,21 +189,21 @@
       <w:r>
         <w:rPr>
           <w:sz w:val="28"/>
-          <w:lang w:val="en-GB"/>
+          <w:lang w:val="nl-NL"/>
         </w:rPr>
         <w:t>Tim van Gool</w:t>
       </w:r>
       <w:r>
         <w:rPr>
           <w:sz w:val="28"/>
-          <w:lang w:val="en-GB"/>
+          <w:lang w:val="nl-NL"/>
         </w:rPr>
         <w:tab/>
       </w:r>
       <w:r>
         <w:rPr>
           <w:sz w:val="28"/>
-          <w:lang w:val="en-GB"/>
+          <w:lang w:val="nl-NL"/>
         </w:rPr>
         <w:tab/>
         <w:t>(APO</w:t>
@@ -211,14 +211,14 @@
       <w:r>
         <w:rPr>
           <w:sz w:val="28"/>
-          <w:lang w:val="en-GB"/>
+          <w:lang w:val="nl-NL"/>
         </w:rPr>
         <w:t>3A</w:t>
       </w:r>
       <w:r>
         <w:rPr>
           <w:sz w:val="28"/>
-          <w:lang w:val="en-GB"/>
+          <w:lang w:val="nl-NL"/>
         </w:rPr>
         <w:t>)</w:t>
       </w:r>
@@ -228,7 +228,7 @@
         <w:pStyle w:val="NoSpacing"/>
         <w:rPr>
           <w:sz w:val="28"/>
-          <w:lang w:val="en-GB"/>
+          <w:lang w:val="nl-NL"/>
         </w:rPr>
       </w:pPr>
     </w:p>
@@ -476,54 +476,44 @@
       <w:pPr>
         <w:pStyle w:val="NoSpacing"/>
         <w:rPr>
-          <w:lang w:val="nl-NL"/>
-        </w:rPr>
-      </w:pPr>
+          <w:i/>
+          <w:color w:val="FF0000"/>
+          <w:u w:val="single"/>
+          <w:lang w:val="nl-NL"/>
+        </w:rPr>
+      </w:pPr>
+      <w:r>
+        <w:rPr>
+          <w:lang w:val="nl-NL"/>
+        </w:rPr>
+        <w:t xml:space="preserve">De app </w:t>
+      </w:r>
+      <w:r>
+        <w:rPr>
+          <w:lang w:val="nl-NL"/>
+        </w:rPr>
+        <w:t xml:space="preserve">van de cliënt </w:t>
+      </w:r>
+      <w:r>
+        <w:rPr>
+          <w:lang w:val="nl-NL"/>
+        </w:rPr>
+        <w:t xml:space="preserve">moet uiteindelijk een </w:t>
+      </w:r>
+      <w:r>
+        <w:rPr>
+          <w:lang w:val="nl-NL"/>
+        </w:rPr>
+        <w:t xml:space="preserve">webshop worden waarbij de gebruiker online zijn kleren kan bestellen. </w:t>
+      </w:r>
     </w:p>
     <w:p>
       <w:pPr>
         <w:pStyle w:val="NoSpacing"/>
         <w:rPr>
-          <w:lang w:val="nl-NL"/>
-        </w:rPr>
-      </w:pPr>
-      <w:r>
-        <w:rPr>
-          <w:lang w:val="nl-NL"/>
-        </w:rPr>
-        <w:t xml:space="preserve">De app </w:t>
-      </w:r>
-      <w:r>
-        <w:rPr>
-          <w:lang w:val="nl-NL"/>
-        </w:rPr>
-        <w:t xml:space="preserve">van de cliënt </w:t>
-      </w:r>
-      <w:r>
-        <w:rPr>
-          <w:lang w:val="nl-NL"/>
-        </w:rPr>
-        <w:t xml:space="preserve">moet uiteindelijk een soort zoekmachine worden waarbij de gebruiker op verschillende soorten kleding stukken kan zoeken, vervolgens gaat </w:t>
-      </w:r>
-      <w:proofErr w:type="gramStart"/>
-      <w:r>
-        <w:rPr>
-          <w:lang w:val="nl-NL"/>
-        </w:rPr>
-        <w:t>de</w:t>
-      </w:r>
-      <w:proofErr w:type="gramEnd"/>
-      <w:r>
-        <w:rPr>
-          <w:lang w:val="nl-NL"/>
-        </w:rPr>
-        <w:t xml:space="preserve"> app zoeken naar sites die online het gekozen artikel verkopen een geeft deze weer op het scherm. Dan kiest de gebruiker een site en gaat direct naar de Webshop toe.</w:t>
-      </w:r>
-    </w:p>
-    <w:p>
-      <w:pPr>
-        <w:pStyle w:val="NoSpacing"/>
-        <w:rPr>
+          <w:i/>
+          <w:color w:val="FF0000"/>
+          <w:u w:val="single"/>
           <w:lang w:val="nl-NL"/>
         </w:rPr>
       </w:pPr>
@@ -559,33 +549,23 @@
           <w:lang w:val="nl-NL"/>
         </w:rPr>
       </w:pPr>
-      <w:proofErr w:type="spellStart"/>
-      <w:r>
-        <w:rPr>
-          <w:lang w:val="nl-NL"/>
-        </w:rPr>
-        <w:t>Wear</w:t>
-      </w:r>
-      <w:proofErr w:type="spellEnd"/>
-      <w:r>
-        <w:rPr>
-          <w:lang w:val="nl-NL"/>
-        </w:rPr>
-        <w:t xml:space="preserve"> moet een zoekmachine worden waarmee je snel je kleding kan zoeken op meerdere </w:t>
-      </w:r>
-      <w:proofErr w:type="gramStart"/>
-      <w:r>
-        <w:rPr>
-          <w:lang w:val="nl-NL"/>
-        </w:rPr>
-        <w:t>webshops</w:t>
-      </w:r>
-      <w:proofErr w:type="gramEnd"/>
-      <w:r>
-        <w:rPr>
-          <w:lang w:val="nl-NL"/>
-        </w:rPr>
-        <w:t xml:space="preserve"> tegelijk.</w:t>
+      <w:r>
+        <w:rPr>
+          <w:lang w:val="nl-NL"/>
+        </w:rPr>
+        <w:t xml:space="preserve">Wear moet </w:t>
+      </w:r>
+      <w:r>
+        <w:rPr>
+          <w:lang w:val="nl-NL"/>
+        </w:rPr>
+        <w:t>Webshop worden waarbij de gebruiker online zijn kleren kan bestellen</w:t>
+      </w:r>
+      <w:r>
+        <w:rPr>
+          <w:lang w:val="nl-NL"/>
+        </w:rPr>
+        <w:t>.</w:t>
       </w:r>
     </w:p>
     <w:p>
@@ -603,16 +583,14 @@
         <w:rPr>
           <w:lang w:val="nl-NL"/>
         </w:rPr>
-        <w:t xml:space="preserve">De gebruiker moet kunnen inloggen </w:t>
-      </w:r>
-      <w:proofErr w:type="gramStart"/>
-      <w:r>
-        <w:rPr>
-          <w:lang w:val="nl-NL"/>
-        </w:rPr>
-        <w:t xml:space="preserve">via  </w:t>
-      </w:r>
-      <w:proofErr w:type="gramEnd"/>
+        <w:t>De gebr</w:t>
+      </w:r>
+      <w:r>
+        <w:rPr>
+          <w:lang w:val="nl-NL"/>
+        </w:rPr>
+        <w:t xml:space="preserve">uiker moet kunnen inloggen via </w:t>
+      </w:r>
       <w:r>
         <w:rPr>
           <w:lang w:val="nl-NL"/>
@@ -872,6 +850,8 @@
       <w:r>
         <w:t>bekeken</w:t>
       </w:r>
+      <w:bookmarkStart w:id="0" w:name="_GoBack"/>
+      <w:bookmarkEnd w:id="0"/>
       <w:proofErr w:type="spellEnd"/>
     </w:p>
     <w:p>
@@ -937,15 +917,7 @@
         <w:rPr>
           <w:lang w:val="nl-NL"/>
         </w:rPr>
-        <w:t>De Categorie WEAR op het Homescherm hoeft nog geen functie te hebben, dit zal later komen wanneer het bedrijf een eige</w:t>
-      </w:r>
-      <w:bookmarkStart w:id="0" w:name="_GoBack"/>
-      <w:bookmarkEnd w:id="0"/>
-      <w:r>
-        <w:rPr>
-          <w:lang w:val="nl-NL"/>
-        </w:rPr>
-        <w:t>n kledinglijn begint.</w:t>
+        <w:t>De Categorie WEAR op het Homescherm hoeft nog geen functie te hebben, dit zal later komen wanneer het bedrijf een eigen kledinglijn begint.</w:t>
       </w:r>
     </w:p>
     <w:p>
@@ -3405,7 +3377,7 @@
 </file>
 
 <file path=customXml/itemProps1.xml><?xml version="1.0" encoding="utf-8"?>
-<ds:datastoreItem xmlns:ds="http://schemas.openxmlformats.org/officeDocument/2006/customXml" ds:itemID="{306DA2ED-21F7-4BEF-909B-A16C35DC20E2}">
+<ds:datastoreItem xmlns:ds="http://schemas.openxmlformats.org/officeDocument/2006/customXml" ds:itemID="{4145C486-57F5-4791-ACFD-A23B9AB95B4C}">
   <ds:schemaRefs>
     <ds:schemaRef ds:uri="http://schemas.openxmlformats.org/officeDocument/2006/bibliography"/>
   </ds:schemaRefs>

</xml_diff>